<commit_message>
little changes on blog section
</commit_message>
<xml_diff>
--- a/blog materials/algorithms/Greedy Algorithms.docx
+++ b/blog materials/algorithms/Greedy Algorithms.docx
@@ -20,11 +20,48 @@
       </w:r>
     </w:p>
     <w:p>
+      <w:pPr>
+        <w:pStyle w:val="a3"/>
+        <w:numPr>
+          <w:ilvl w:val="0"/>
+          <w:numId w:val="1"/>
+        </w:numPr>
+      </w:pPr>
+      <w:r>
+        <w:t>Used for optimization problem</w:t>
+      </w:r>
+    </w:p>
+    <w:p>
+      <w:pPr>
+        <w:pStyle w:val="a3"/>
+        <w:numPr>
+          <w:ilvl w:val="1"/>
+          <w:numId w:val="1"/>
+        </w:numPr>
+      </w:pPr>
+      <w:r>
+        <w:t>Problems that need max/min</w:t>
+      </w:r>
+      <w:r>
+        <w:t xml:space="preserve"> answers. Ex: shortest distance, from multiple alternative paths picking the locally best one</w:t>
+      </w:r>
+      <w:bookmarkStart w:id="0" w:name="_GoBack"/>
+      <w:bookmarkEnd w:id="0"/>
+      <w:r>
+        <w:t>.</w:t>
+      </w:r>
+    </w:p>
+    <w:p>
+      <w:pPr>
+        <w:pStyle w:val="a3"/>
+        <w:numPr>
+          <w:ilvl w:val="0"/>
+          <w:numId w:val="1"/>
+        </w:numPr>
+      </w:pPr>
       <w:r>
         <w:t>MST are in category of greedy algorithm</w:t>
       </w:r>
-      <w:bookmarkStart w:id="0" w:name="_GoBack"/>
-      <w:bookmarkEnd w:id="0"/>
     </w:p>
     <w:sectPr>
       <w:pgSz w:w="12240" w:h="15840"/>
@@ -53,7 +90,7 @@
         <w:rFonts w:ascii="Calibri" w:eastAsiaTheme="minorEastAsia" w:hAnsi="Calibri" w:cs="Calibri" w:hint="default"/>
       </w:rPr>
     </w:lvl>
-    <w:lvl w:ilvl="1" w:tplc="10090003" w:tentative="1">
+    <w:lvl w:ilvl="1" w:tplc="10090003">
       <w:start w:val="1"/>
       <w:numFmt w:val="bullet"/>
       <w:lvlText w:val="o"/>

</xml_diff>